<commit_message>
Testing table of contents
</commit_message>
<xml_diff>
--- a/Project Proposal.docx
+++ b/Project Proposal.docx
@@ -10,6 +10,7 @@
           <w:docPartUnique/>
         </w:docPartObj>
       </w:sdtPr>
+      <w:sdtEndPr/>
       <w:sdtContent>
         <w:p>
           <w:r>
@@ -220,7 +221,7 @@
                                 <a:avLst/>
                               </a:prstGeom>
                               <a:blipFill>
-                                <a:blip r:embed="rId6"/>
+                                <a:blip r:embed="rId9"/>
                                 <a:stretch>
                                   <a:fillRect r="-7574"/>
                                 </a:stretch>
@@ -272,7 +273,7 @@
                       <v:path arrowok="t" o:connecttype="custom" o:connectlocs="0,0;7315200,0;7315200,1130373;3620757,733885;0,1092249;0,0" o:connectangles="0,0,0,0,0,0"/>
                     </v:shape>
                     <v:rect id="Rectangle 151" o:spid="_x0000_s1028" style="position:absolute;width:73152;height:12161;visibility:visible;mso-wrap-style:square;v-text-anchor:middle" o:gfxdata="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" stroked="f" strokeweight="1pt">
-                      <v:fill r:id="rId7" o:title="" recolor="t" rotate="t" type="frame"/>
+                      <v:fill r:id="rId10" o:title="" recolor="t" rotate="t" type="frame"/>
                     </v:rect>
                     <w10:wrap anchorx="page" anchory="page"/>
                   </v:group>
@@ -356,6 +357,7 @@
                                   <w:dataBinding w:prefixMappings="xmlns:ns0='http://purl.org/dc/elements/1.1/' xmlns:ns1='http://schemas.openxmlformats.org/package/2006/metadata/core-properties' " w:xpath="/ns1:coreProperties[1]/ns0:creator[1]" w:storeItemID="{6C3C8BC8-F283-45AE-878A-BAB7291924A1}"/>
                                   <w:text/>
                                 </w:sdtPr>
+                                <w:sdtEndPr/>
                                 <w:sdtContent>
                                   <w:p>
                                     <w:pPr>
@@ -401,6 +403,7 @@
                                     <w:dataBinding w:prefixMappings="xmlns:ns0='http://schemas.microsoft.com/office/2006/coverPageProps' " w:xpath="/ns0:CoverPageProperties[1]/ns0:CompanyEmail[1]" w:storeItemID="{55AF091B-3C7A-41E3-B477-F2FDAA23CFDA}"/>
                                     <w:text/>
                                   </w:sdtPr>
+                                  <w:sdtEndPr/>
                                   <w:sdtContent>
                                     <w:r>
                                       <w:rPr>
@@ -455,6 +458,7 @@
                             <w:dataBinding w:prefixMappings="xmlns:ns0='http://purl.org/dc/elements/1.1/' xmlns:ns1='http://schemas.openxmlformats.org/package/2006/metadata/core-properties' " w:xpath="/ns1:coreProperties[1]/ns0:creator[1]" w:storeItemID="{6C3C8BC8-F283-45AE-878A-BAB7291924A1}"/>
                             <w:text/>
                           </w:sdtPr>
+                          <w:sdtEndPr/>
                           <w:sdtContent>
                             <w:p>
                               <w:pPr>
@@ -500,6 +504,7 @@
                               <w:dataBinding w:prefixMappings="xmlns:ns0='http://schemas.microsoft.com/office/2006/coverPageProps' " w:xpath="/ns0:CoverPageProperties[1]/ns0:CompanyEmail[1]" w:storeItemID="{55AF091B-3C7A-41E3-B477-F2FDAA23CFDA}"/>
                               <w:text/>
                             </w:sdtPr>
+                            <w:sdtEndPr/>
                             <w:sdtContent>
                               <w:r>
                                 <w:rPr>
@@ -615,6 +620,7 @@
                                   <w:dataBinding w:prefixMappings="xmlns:ns0='http://schemas.microsoft.com/office/2006/coverPageProps' " w:xpath="/ns0:CoverPageProperties[1]/ns0:Abstract[1]" w:storeItemID="{55AF091B-3C7A-41E3-B477-F2FDAA23CFDA}"/>
                                   <w:text w:multiLine="1"/>
                                 </w:sdtPr>
+                                <w:sdtEndPr/>
                                 <w:sdtContent>
                                   <w:p>
                                     <w:pPr>
@@ -694,6 +700,7 @@
                             <w:dataBinding w:prefixMappings="xmlns:ns0='http://schemas.microsoft.com/office/2006/coverPageProps' " w:xpath="/ns0:CoverPageProperties[1]/ns0:Abstract[1]" w:storeItemID="{55AF091B-3C7A-41E3-B477-F2FDAA23CFDA}"/>
                             <w:text w:multiLine="1"/>
                           </w:sdtPr>
+                          <w:sdtEndPr/>
                           <w:sdtContent>
                             <w:p>
                               <w:pPr>
@@ -823,7 +830,7 @@
                                         <w:sz w:val="64"/>
                                         <w:szCs w:val="64"/>
                                       </w:rPr>
-                                      <w:t>Software requirements specification</w:t>
+                                      <w:t>project proposal</w:t>
                                     </w:r>
                                   </w:sdtContent>
                                 </w:sdt>
@@ -841,6 +848,7 @@
                                   <w:dataBinding w:prefixMappings="xmlns:ns0='http://purl.org/dc/elements/1.1/' xmlns:ns1='http://schemas.openxmlformats.org/package/2006/metadata/core-properties' " w:xpath="/ns1:coreProperties[1]/ns0:subject[1]" w:storeItemID="{6C3C8BC8-F283-45AE-878A-BAB7291924A1}"/>
                                   <w:text/>
                                 </w:sdtPr>
+                                <w:sdtEndPr/>
                                 <w:sdtContent>
                                   <w:p>
                                     <w:pPr>
@@ -852,6 +860,7 @@
                                         <w:szCs w:val="36"/>
                                       </w:rPr>
                                     </w:pPr>
+                                    <w:proofErr w:type="spellStart"/>
                                     <w:r>
                                       <w:rPr>
                                         <w:color w:val="404040" w:themeColor="text1" w:themeTint="BF"/>
@@ -860,6 +869,7 @@
                                       </w:rPr>
                                       <w:t>IndySCCA</w:t>
                                     </w:r>
+                                    <w:proofErr w:type="spellEnd"/>
                                     <w:r>
                                       <w:rPr>
                                         <w:color w:val="404040" w:themeColor="text1" w:themeTint="BF"/>
@@ -932,7 +942,7 @@
                                   <w:sz w:val="64"/>
                                   <w:szCs w:val="64"/>
                                 </w:rPr>
-                                <w:t>Software requirements specification</w:t>
+                                <w:t>project proposal</w:t>
                               </w:r>
                             </w:sdtContent>
                           </w:sdt>
@@ -950,6 +960,7 @@
                             <w:dataBinding w:prefixMappings="xmlns:ns0='http://purl.org/dc/elements/1.1/' xmlns:ns1='http://schemas.openxmlformats.org/package/2006/metadata/core-properties' " w:xpath="/ns1:coreProperties[1]/ns0:subject[1]" w:storeItemID="{6C3C8BC8-F283-45AE-878A-BAB7291924A1}"/>
                             <w:text/>
                           </w:sdtPr>
+                          <w:sdtEndPr/>
                           <w:sdtContent>
                             <w:p>
                               <w:pPr>
@@ -961,6 +972,7 @@
                                   <w:szCs w:val="36"/>
                                 </w:rPr>
                               </w:pPr>
+                              <w:proofErr w:type="spellStart"/>
                               <w:r>
                                 <w:rPr>
                                   <w:color w:val="404040" w:themeColor="text1" w:themeTint="BF"/>
@@ -969,6 +981,7 @@
                                 </w:rPr>
                                 <w:t>IndySCCA</w:t>
                               </w:r>
+                              <w:proofErr w:type="spellEnd"/>
                               <w:r>
                                 <w:rPr>
                                   <w:color w:val="404040" w:themeColor="text1" w:themeTint="BF"/>
@@ -996,8 +1009,252 @@
         </w:p>
       </w:sdtContent>
     </w:sdt>
+    <w:sdt>
+      <w:sdtPr>
+        <w:id w:val="-1132940458"/>
+        <w:docPartObj>
+          <w:docPartGallery w:val="Table of Contents"/>
+          <w:docPartUnique/>
+        </w:docPartObj>
+      </w:sdtPr>
+      <w:sdtEndPr>
+        <w:rPr>
+          <w:rFonts w:asciiTheme="minorHAnsi" w:eastAsiaTheme="minorHAnsi" w:hAnsiTheme="minorHAnsi" w:cstheme="minorBidi"/>
+          <w:b/>
+          <w:bCs/>
+          <w:noProof/>
+          <w:color w:val="auto"/>
+          <w:sz w:val="22"/>
+          <w:szCs w:val="22"/>
+        </w:rPr>
+      </w:sdtEndPr>
+      <w:sdtContent>
+        <w:p>
+          <w:pPr>
+            <w:pStyle w:val="TOCHeading"/>
+          </w:pPr>
+          <w:r>
+            <w:t>Table of Contents</w:t>
+          </w:r>
+        </w:p>
+        <w:p>
+          <w:pPr>
+            <w:pStyle w:val="TOC1"/>
+            <w:tabs>
+              <w:tab w:val="left" w:pos="440"/>
+              <w:tab w:val="right" w:leader="dot" w:pos="9350"/>
+            </w:tabs>
+            <w:rPr>
+              <w:rFonts w:eastAsiaTheme="minorEastAsia"/>
+              <w:noProof/>
+            </w:rPr>
+          </w:pPr>
+          <w:r>
+            <w:fldChar w:fldCharType="begin"/>
+          </w:r>
+          <w:r>
+            <w:instrText xml:space="preserve"> TOC \o "1-3" \h \z \u </w:instrText>
+          </w:r>
+          <w:r>
+            <w:fldChar w:fldCharType="separate"/>
+          </w:r>
+          <w:hyperlink w:anchor="_Toc56863923" w:history="1">
+            <w:r>
+              <w:rPr>
+                <w:rStyle w:val="Hyperlink"/>
+                <w:noProof/>
+              </w:rPr>
+              <w:t>II.</w:t>
+            </w:r>
+            <w:r>
+              <w:rPr>
+                <w:rFonts w:eastAsiaTheme="minorEastAsia"/>
+                <w:noProof/>
+              </w:rPr>
+              <w:tab/>
+            </w:r>
+            <w:r>
+              <w:rPr>
+                <w:rStyle w:val="Hyperlink"/>
+                <w:noProof/>
+              </w:rPr>
+              <w:t>Introduction</w:t>
+            </w:r>
+            <w:r>
+              <w:rPr>
+                <w:noProof/>
+                <w:webHidden/>
+              </w:rPr>
+              <w:tab/>
+            </w:r>
+            <w:r>
+              <w:rPr>
+                <w:noProof/>
+                <w:webHidden/>
+              </w:rPr>
+              <w:fldChar w:fldCharType="begin"/>
+            </w:r>
+            <w:r>
+              <w:rPr>
+                <w:noProof/>
+                <w:webHidden/>
+              </w:rPr>
+              <w:instrText xml:space="preserve"> PAGEREF _Toc56863923 \h </w:instrText>
+            </w:r>
+            <w:r>
+              <w:rPr>
+                <w:noProof/>
+                <w:webHidden/>
+              </w:rPr>
+            </w:r>
+            <w:r>
+              <w:rPr>
+                <w:noProof/>
+                <w:webHidden/>
+              </w:rPr>
+              <w:fldChar w:fldCharType="separate"/>
+            </w:r>
+            <w:r>
+              <w:rPr>
+                <w:noProof/>
+                <w:webHidden/>
+              </w:rPr>
+              <w:t>2</w:t>
+            </w:r>
+            <w:r>
+              <w:rPr>
+                <w:noProof/>
+                <w:webHidden/>
+              </w:rPr>
+              <w:fldChar w:fldCharType="end"/>
+            </w:r>
+          </w:hyperlink>
+        </w:p>
+        <w:p>
+          <w:pPr>
+            <w:pStyle w:val="TOC2"/>
+            <w:tabs>
+              <w:tab w:val="left" w:pos="660"/>
+              <w:tab w:val="right" w:leader="dot" w:pos="9350"/>
+            </w:tabs>
+            <w:rPr>
+              <w:rFonts w:eastAsiaTheme="minorEastAsia"/>
+              <w:noProof/>
+            </w:rPr>
+          </w:pPr>
+          <w:hyperlink w:anchor="_Toc56863924" w:history="1">
+            <w:r>
+              <w:rPr>
+                <w:rStyle w:val="Hyperlink"/>
+                <w:noProof/>
+              </w:rPr>
+              <w:t>A.</w:t>
+            </w:r>
+            <w:r>
+              <w:rPr>
+                <w:rFonts w:eastAsiaTheme="minorEastAsia"/>
+                <w:noProof/>
+              </w:rPr>
+              <w:tab/>
+            </w:r>
+            <w:r>
+              <w:rPr>
+                <w:rStyle w:val="Hyperlink"/>
+                <w:noProof/>
+              </w:rPr>
+              <w:t>Test</w:t>
+            </w:r>
+            <w:r>
+              <w:rPr>
+                <w:noProof/>
+                <w:webHidden/>
+              </w:rPr>
+              <w:tab/>
+            </w:r>
+            <w:r>
+              <w:rPr>
+                <w:noProof/>
+                <w:webHidden/>
+              </w:rPr>
+              <w:fldChar w:fldCharType="begin"/>
+            </w:r>
+            <w:r>
+              <w:rPr>
+                <w:noProof/>
+                <w:webHidden/>
+              </w:rPr>
+              <w:instrText xml:space="preserve"> PAGEREF _Toc56863924 \h </w:instrText>
+            </w:r>
+            <w:r>
+              <w:rPr>
+                <w:noProof/>
+                <w:webHidden/>
+              </w:rPr>
+            </w:r>
+            <w:r>
+              <w:rPr>
+                <w:noProof/>
+                <w:webHidden/>
+              </w:rPr>
+              <w:fldChar w:fldCharType="separate"/>
+            </w:r>
+            <w:r>
+              <w:rPr>
+                <w:noProof/>
+                <w:webHidden/>
+              </w:rPr>
+              <w:t>2</w:t>
+            </w:r>
+            <w:r>
+              <w:rPr>
+                <w:noProof/>
+                <w:webHidden/>
+              </w:rPr>
+              <w:fldChar w:fldCharType="end"/>
+            </w:r>
+          </w:hyperlink>
+        </w:p>
+        <w:p>
+          <w:r>
+            <w:rPr>
+              <w:b/>
+              <w:bCs/>
+              <w:noProof/>
+            </w:rPr>
+            <w:fldChar w:fldCharType="end"/>
+          </w:r>
+        </w:p>
+      </w:sdtContent>
+    </w:sdt>
+    <w:p>
+      <w:r>
+        <w:br w:type="page"/>
+      </w:r>
+    </w:p>
+    <w:p>
+      <w:pPr>
+        <w:pStyle w:val="Heading1"/>
+      </w:pPr>
+      <w:bookmarkStart w:id="0" w:name="_Toc56863923"/>
+      <w:r>
+        <w:lastRenderedPageBreak/>
+        <w:t>Introduction</w:t>
+      </w:r>
+      <w:bookmarkEnd w:id="0"/>
+    </w:p>
+    <w:p>
+      <w:pPr>
+        <w:pStyle w:val="Heading2"/>
+      </w:pPr>
+      <w:bookmarkStart w:id="1" w:name="_Toc56863924"/>
+      <w:r>
+        <w:t>Test</w:t>
+      </w:r>
+      <w:bookmarkEnd w:id="1"/>
+    </w:p>
     <w:p/>
     <w:sectPr>
+      <w:footerReference w:type="default" r:id="rId11"/>
       <w:pgSz w:w="12240" w:h="15840"/>
       <w:pgMar w:top="1440" w:right="1440" w:bottom="1440" w:left="1440" w:header="720" w:footer="720" w:gutter="0"/>
       <w:pgNumType w:start="0"/>
@@ -1007,6 +1264,390 @@
     </w:sectPr>
   </w:body>
 </w:document>
+</file>
+
+<file path=word/endnotes.xml><?xml version="1.0" encoding="utf-8"?>
+<w:endnotes xmlns:wpc="http://schemas.microsoft.com/office/word/2010/wordprocessingCanvas" xmlns:cx="http://schemas.microsoft.com/office/drawing/2014/chartex" xmlns:cx1="http://schemas.microsoft.com/office/drawing/2015/9/8/chartex" xmlns:cx2="http://schemas.microsoft.com/office/drawing/2015/10/21/chartex" xmlns:cx3="http://schemas.microsoft.com/office/drawing/2016/5/9/chartex" xmlns:cx4="http://schemas.microsoft.com/office/drawing/2016/5/10/chartex" xmlns:cx5="http://schemas.microsoft.com/office/drawing/2016/5/11/chartex" xmlns:cx6="http://schemas.microsoft.com/office/drawing/2016/5/12/chartex" xmlns:cx7="http://schemas.microsoft.com/office/drawing/2016/5/13/chartex" xmlns:cx8="http://schemas.microsoft.com/office/drawing/2016/5/14/chartex" xmlns:mc="http://schemas.openxmlformats.org/markup-compatibility/2006" xmlns:aink="http://schemas.microsoft.com/office/drawing/2016/ink" xmlns:am3d="http://schemas.microsoft.com/office/drawing/2017/model3d" xmlns:o="urn:schemas-microsoft-com:office:office" xmlns:r="http://schemas.openxmlformats.org/officeDocument/2006/relationships" xmlns:m="http://schemas.openxmlformats.org/officeDocument/2006/math" xmlns:v="urn:schemas-microsoft-com:vml" xmlns:wp14="http://schemas.microsoft.com/office/word/2010/wordprocessingDrawing" xmlns:wp="http://schemas.openxmlformats.org/drawingml/2006/wordprocessingDrawing" xmlns:w10="urn:schemas-microsoft-com:office:word" xmlns:w="http://schemas.openxmlformats.org/wordprocessingml/2006/main" xmlns:w14="http://schemas.microsoft.com/office/word/2010/wordml" xmlns:w15="http://schemas.microsoft.com/office/word/2012/wordml" xmlns:w16cex="http://schemas.microsoft.com/office/word/2018/wordml/cex" xmlns:w16cid="http://schemas.microsoft.com/office/word/2016/wordml/cid" xmlns:w16="http://schemas.microsoft.com/office/word/2018/wordml" xmlns:w16se="http://schemas.microsoft.com/office/word/2015/wordml/symex" xmlns:wpg="http://schemas.microsoft.com/office/word/2010/wordprocessingGroup" xmlns:wpi="http://schemas.microsoft.com/office/word/2010/wordprocessingInk" xmlns:wne="http://schemas.microsoft.com/office/word/2006/wordml" xmlns:wps="http://schemas.microsoft.com/office/word/2010/wordprocessingShape" mc:Ignorable="w14 w15 w16se w16cid w16 w16cex wp14">
+  <w:endnote w:type="separator" w:id="-1">
+    <w:p>
+      <w:pPr>
+        <w:spacing w:after="0" w:line="240" w:lineRule="auto"/>
+      </w:pPr>
+      <w:r>
+        <w:separator/>
+      </w:r>
+    </w:p>
+  </w:endnote>
+  <w:endnote w:type="continuationSeparator" w:id="0">
+    <w:p>
+      <w:pPr>
+        <w:spacing w:after="0" w:line="240" w:lineRule="auto"/>
+      </w:pPr>
+      <w:r>
+        <w:continuationSeparator/>
+      </w:r>
+    </w:p>
+  </w:endnote>
+</w:endnotes>
+</file>
+
+<file path=word/footer1.xml><?xml version="1.0" encoding="utf-8"?>
+<w:ftr xmlns:wpc="http://schemas.microsoft.com/office/word/2010/wordprocessingCanvas" xmlns:cx="http://schemas.microsoft.com/office/drawing/2014/chartex" xmlns:cx1="http://schemas.microsoft.com/office/drawing/2015/9/8/chartex" xmlns:cx2="http://schemas.microsoft.com/office/drawing/2015/10/21/chartex" xmlns:cx3="http://schemas.microsoft.com/office/drawing/2016/5/9/chartex" xmlns:cx4="http://schemas.microsoft.com/office/drawing/2016/5/10/chartex" xmlns:cx5="http://schemas.microsoft.com/office/drawing/2016/5/11/chartex" xmlns:cx6="http://schemas.microsoft.com/office/drawing/2016/5/12/chartex" xmlns:cx7="http://schemas.microsoft.com/office/drawing/2016/5/13/chartex" xmlns:cx8="http://schemas.microsoft.com/office/drawing/2016/5/14/chartex" xmlns:mc="http://schemas.openxmlformats.org/markup-compatibility/2006" xmlns:aink="http://schemas.microsoft.com/office/drawing/2016/ink" xmlns:am3d="http://schemas.microsoft.com/office/drawing/2017/model3d" xmlns:o="urn:schemas-microsoft-com:office:office" xmlns:r="http://schemas.openxmlformats.org/officeDocument/2006/relationships" xmlns:m="http://schemas.openxmlformats.org/officeDocument/2006/math" xmlns:v="urn:schemas-microsoft-com:vml" xmlns:wp14="http://schemas.microsoft.com/office/word/2010/wordprocessingDrawing" xmlns:wp="http://schemas.openxmlformats.org/drawingml/2006/wordprocessingDrawing" xmlns:w10="urn:schemas-microsoft-com:office:word" xmlns:w="http://schemas.openxmlformats.org/wordprocessingml/2006/main" xmlns:w14="http://schemas.microsoft.com/office/word/2010/wordml" xmlns:w15="http://schemas.microsoft.com/office/word/2012/wordml" xmlns:w16cex="http://schemas.microsoft.com/office/word/2018/wordml/cex" xmlns:w16cid="http://schemas.microsoft.com/office/word/2016/wordml/cid" xmlns:w16="http://schemas.microsoft.com/office/word/2018/wordml" xmlns:w16se="http://schemas.microsoft.com/office/word/2015/wordml/symex" xmlns:wpg="http://schemas.microsoft.com/office/word/2010/wordprocessingGroup" xmlns:wpi="http://schemas.microsoft.com/office/word/2010/wordprocessingInk" xmlns:wne="http://schemas.microsoft.com/office/word/2006/wordml" xmlns:wps="http://schemas.microsoft.com/office/word/2010/wordprocessingShape" mc:Ignorable="w14 w15 w16se w16cid w16 w16cex wp14">
+  <w:sdt>
+    <w:sdtPr>
+      <w:id w:val="-1731076624"/>
+      <w:docPartObj>
+        <w:docPartGallery w:val="Page Numbers (Bottom of Page)"/>
+        <w:docPartUnique/>
+      </w:docPartObj>
+    </w:sdtPr>
+    <w:sdtEndPr>
+      <w:rPr>
+        <w:noProof/>
+      </w:rPr>
+    </w:sdtEndPr>
+    <w:sdtContent>
+      <w:p>
+        <w:pPr>
+          <w:pStyle w:val="Footer"/>
+          <w:jc w:val="right"/>
+        </w:pPr>
+        <w:r>
+          <w:fldChar w:fldCharType="begin"/>
+        </w:r>
+        <w:r>
+          <w:instrText xml:space="preserve"> PAGE   \* MERGEFORMAT </w:instrText>
+        </w:r>
+        <w:r>
+          <w:fldChar w:fldCharType="separate"/>
+        </w:r>
+        <w:r>
+          <w:rPr>
+            <w:noProof/>
+          </w:rPr>
+          <w:t>2</w:t>
+        </w:r>
+        <w:r>
+          <w:rPr>
+            <w:noProof/>
+          </w:rPr>
+          <w:fldChar w:fldCharType="end"/>
+        </w:r>
+      </w:p>
+    </w:sdtContent>
+  </w:sdt>
+  <w:p>
+    <w:pPr>
+      <w:pStyle w:val="Footer"/>
+    </w:pPr>
+  </w:p>
+</w:ftr>
+</file>
+
+<file path=word/footnotes.xml><?xml version="1.0" encoding="utf-8"?>
+<w:footnotes xmlns:wpc="http://schemas.microsoft.com/office/word/2010/wordprocessingCanvas" xmlns:cx="http://schemas.microsoft.com/office/drawing/2014/chartex" xmlns:cx1="http://schemas.microsoft.com/office/drawing/2015/9/8/chartex" xmlns:cx2="http://schemas.microsoft.com/office/drawing/2015/10/21/chartex" xmlns:cx3="http://schemas.microsoft.com/office/drawing/2016/5/9/chartex" xmlns:cx4="http://schemas.microsoft.com/office/drawing/2016/5/10/chartex" xmlns:cx5="http://schemas.microsoft.com/office/drawing/2016/5/11/chartex" xmlns:cx6="http://schemas.microsoft.com/office/drawing/2016/5/12/chartex" xmlns:cx7="http://schemas.microsoft.com/office/drawing/2016/5/13/chartex" xmlns:cx8="http://schemas.microsoft.com/office/drawing/2016/5/14/chartex" xmlns:mc="http://schemas.openxmlformats.org/markup-compatibility/2006" xmlns:aink="http://schemas.microsoft.com/office/drawing/2016/ink" xmlns:am3d="http://schemas.microsoft.com/office/drawing/2017/model3d" xmlns:o="urn:schemas-microsoft-com:office:office" xmlns:r="http://schemas.openxmlformats.org/officeDocument/2006/relationships" xmlns:m="http://schemas.openxmlformats.org/officeDocument/2006/math" xmlns:v="urn:schemas-microsoft-com:vml" xmlns:wp14="http://schemas.microsoft.com/office/word/2010/wordprocessingDrawing" xmlns:wp="http://schemas.openxmlformats.org/drawingml/2006/wordprocessingDrawing" xmlns:w10="urn:schemas-microsoft-com:office:word" xmlns:w="http://schemas.openxmlformats.org/wordprocessingml/2006/main" xmlns:w14="http://schemas.microsoft.com/office/word/2010/wordml" xmlns:w15="http://schemas.microsoft.com/office/word/2012/wordml" xmlns:w16cex="http://schemas.microsoft.com/office/word/2018/wordml/cex" xmlns:w16cid="http://schemas.microsoft.com/office/word/2016/wordml/cid" xmlns:w16="http://schemas.microsoft.com/office/word/2018/wordml" xmlns:w16se="http://schemas.microsoft.com/office/word/2015/wordml/symex" xmlns:wpg="http://schemas.microsoft.com/office/word/2010/wordprocessingGroup" xmlns:wpi="http://schemas.microsoft.com/office/word/2010/wordprocessingInk" xmlns:wne="http://schemas.microsoft.com/office/word/2006/wordml" xmlns:wps="http://schemas.microsoft.com/office/word/2010/wordprocessingShape" mc:Ignorable="w14 w15 w16se w16cid w16 w16cex wp14">
+  <w:footnote w:type="separator" w:id="-1">
+    <w:p>
+      <w:pPr>
+        <w:spacing w:after="0" w:line="240" w:lineRule="auto"/>
+      </w:pPr>
+      <w:r>
+        <w:separator/>
+      </w:r>
+    </w:p>
+  </w:footnote>
+  <w:footnote w:type="continuationSeparator" w:id="0">
+    <w:p>
+      <w:pPr>
+        <w:spacing w:after="0" w:line="240" w:lineRule="auto"/>
+      </w:pPr>
+      <w:r>
+        <w:continuationSeparator/>
+      </w:r>
+    </w:p>
+  </w:footnote>
+</w:footnotes>
+</file>
+
+<file path=word/numbering.xml><?xml version="1.0" encoding="utf-8"?>
+<w:numbering xmlns:wpc="http://schemas.microsoft.com/office/word/2010/wordprocessingCanvas" xmlns:cx="http://schemas.microsoft.com/office/drawing/2014/chartex" xmlns:cx1="http://schemas.microsoft.com/office/drawing/2015/9/8/chartex" xmlns:cx2="http://schemas.microsoft.com/office/drawing/2015/10/21/chartex" xmlns:cx3="http://schemas.microsoft.com/office/drawing/2016/5/9/chartex" xmlns:cx4="http://schemas.microsoft.com/office/drawing/2016/5/10/chartex" xmlns:cx5="http://schemas.microsoft.com/office/drawing/2016/5/11/chartex" xmlns:cx6="http://schemas.microsoft.com/office/drawing/2016/5/12/chartex" xmlns:cx7="http://schemas.microsoft.com/office/drawing/2016/5/13/chartex" xmlns:cx8="http://schemas.microsoft.com/office/drawing/2016/5/14/chartex" xmlns:mc="http://schemas.openxmlformats.org/markup-compatibility/2006" xmlns:aink="http://schemas.microsoft.com/office/drawing/2016/ink" xmlns:am3d="http://schemas.microsoft.com/office/drawing/2017/model3d" xmlns:o="urn:schemas-microsoft-com:office:office" xmlns:r="http://schemas.openxmlformats.org/officeDocument/2006/relationships" xmlns:m="http://schemas.openxmlformats.org/officeDocument/2006/math" xmlns:v="urn:schemas-microsoft-com:vml" xmlns:wp14="http://schemas.microsoft.com/office/word/2010/wordprocessingDrawing" xmlns:wp="http://schemas.openxmlformats.org/drawingml/2006/wordprocessingDrawing" xmlns:w10="urn:schemas-microsoft-com:office:word" xmlns:w="http://schemas.openxmlformats.org/wordprocessingml/2006/main" xmlns:w14="http://schemas.microsoft.com/office/word/2010/wordml" xmlns:w15="http://schemas.microsoft.com/office/word/2012/wordml" xmlns:w16cex="http://schemas.microsoft.com/office/word/2018/wordml/cex" xmlns:w16cid="http://schemas.microsoft.com/office/word/2016/wordml/cid" xmlns:w16="http://schemas.microsoft.com/office/word/2018/wordml" xmlns:w16se="http://schemas.microsoft.com/office/word/2015/wordml/symex" xmlns:wpg="http://schemas.microsoft.com/office/word/2010/wordprocessingGroup" xmlns:wpi="http://schemas.microsoft.com/office/word/2010/wordprocessingInk" xmlns:wne="http://schemas.microsoft.com/office/word/2006/wordml" xmlns:wps="http://schemas.microsoft.com/office/word/2010/wordprocessingShape" mc:Ignorable="w14 w15 w16se w16cid w16 w16cex wp14">
+  <w:abstractNum w:abstractNumId="0" w15:restartNumberingAfterBreak="0">
+    <w:nsid w:val="1B5D0472"/>
+    <w:multiLevelType w:val="multilevel"/>
+    <w:tmpl w:val="0409001D"/>
+    <w:lvl w:ilvl="0">
+      <w:start w:val="1"/>
+      <w:numFmt w:val="decimal"/>
+      <w:lvlText w:val="%1)"/>
+      <w:lvlJc w:val="left"/>
+      <w:pPr>
+        <w:ind w:left="360" w:hanging="360"/>
+      </w:pPr>
+    </w:lvl>
+    <w:lvl w:ilvl="1">
+      <w:start w:val="1"/>
+      <w:numFmt w:val="lowerLetter"/>
+      <w:lvlText w:val="%2)"/>
+      <w:lvlJc w:val="left"/>
+      <w:pPr>
+        <w:ind w:left="720" w:hanging="360"/>
+      </w:pPr>
+    </w:lvl>
+    <w:lvl w:ilvl="2">
+      <w:start w:val="1"/>
+      <w:numFmt w:val="lowerRoman"/>
+      <w:lvlText w:val="%3)"/>
+      <w:lvlJc w:val="left"/>
+      <w:pPr>
+        <w:ind w:left="1080" w:hanging="360"/>
+      </w:pPr>
+    </w:lvl>
+    <w:lvl w:ilvl="3">
+      <w:start w:val="1"/>
+      <w:numFmt w:val="decimal"/>
+      <w:lvlText w:val="(%4)"/>
+      <w:lvlJc w:val="left"/>
+      <w:pPr>
+        <w:ind w:left="1440" w:hanging="360"/>
+      </w:pPr>
+    </w:lvl>
+    <w:lvl w:ilvl="4">
+      <w:start w:val="1"/>
+      <w:numFmt w:val="lowerLetter"/>
+      <w:lvlText w:val="(%5)"/>
+      <w:lvlJc w:val="left"/>
+      <w:pPr>
+        <w:ind w:left="1800" w:hanging="360"/>
+      </w:pPr>
+    </w:lvl>
+    <w:lvl w:ilvl="5">
+      <w:start w:val="1"/>
+      <w:numFmt w:val="lowerRoman"/>
+      <w:lvlText w:val="(%6)"/>
+      <w:lvlJc w:val="left"/>
+      <w:pPr>
+        <w:ind w:left="2160" w:hanging="360"/>
+      </w:pPr>
+    </w:lvl>
+    <w:lvl w:ilvl="6">
+      <w:start w:val="1"/>
+      <w:numFmt w:val="decimal"/>
+      <w:lvlText w:val="%7."/>
+      <w:lvlJc w:val="left"/>
+      <w:pPr>
+        <w:ind w:left="2520" w:hanging="360"/>
+      </w:pPr>
+    </w:lvl>
+    <w:lvl w:ilvl="7">
+      <w:start w:val="1"/>
+      <w:numFmt w:val="lowerLetter"/>
+      <w:lvlText w:val="%8."/>
+      <w:lvlJc w:val="left"/>
+      <w:pPr>
+        <w:ind w:left="2880" w:hanging="360"/>
+      </w:pPr>
+    </w:lvl>
+    <w:lvl w:ilvl="8">
+      <w:start w:val="1"/>
+      <w:numFmt w:val="lowerRoman"/>
+      <w:lvlText w:val="%9."/>
+      <w:lvlJc w:val="left"/>
+      <w:pPr>
+        <w:ind w:left="3240" w:hanging="360"/>
+      </w:pPr>
+    </w:lvl>
+  </w:abstractNum>
+  <w:abstractNum w:abstractNumId="1" w15:restartNumberingAfterBreak="0">
+    <w:nsid w:val="68FA1668"/>
+    <w:multiLevelType w:val="multilevel"/>
+    <w:tmpl w:val="04090027"/>
+    <w:lvl w:ilvl="0">
+      <w:start w:val="1"/>
+      <w:numFmt w:val="upperRoman"/>
+      <w:pStyle w:val="Heading1"/>
+      <w:lvlText w:val="%1."/>
+      <w:lvlJc w:val="left"/>
+      <w:pPr>
+        <w:ind w:left="0" w:firstLine="0"/>
+      </w:pPr>
+    </w:lvl>
+    <w:lvl w:ilvl="1">
+      <w:start w:val="1"/>
+      <w:numFmt w:val="upperLetter"/>
+      <w:pStyle w:val="Heading2"/>
+      <w:lvlText w:val="%2."/>
+      <w:lvlJc w:val="left"/>
+      <w:pPr>
+        <w:ind w:left="720" w:firstLine="0"/>
+      </w:pPr>
+    </w:lvl>
+    <w:lvl w:ilvl="2">
+      <w:start w:val="1"/>
+      <w:numFmt w:val="decimal"/>
+      <w:pStyle w:val="Heading3"/>
+      <w:lvlText w:val="%3."/>
+      <w:lvlJc w:val="left"/>
+      <w:pPr>
+        <w:ind w:left="1440" w:firstLine="0"/>
+      </w:pPr>
+    </w:lvl>
+    <w:lvl w:ilvl="3">
+      <w:start w:val="1"/>
+      <w:numFmt w:val="lowerLetter"/>
+      <w:pStyle w:val="Heading4"/>
+      <w:lvlText w:val="%4)"/>
+      <w:lvlJc w:val="left"/>
+      <w:pPr>
+        <w:ind w:left="2160" w:firstLine="0"/>
+      </w:pPr>
+    </w:lvl>
+    <w:lvl w:ilvl="4">
+      <w:start w:val="1"/>
+      <w:numFmt w:val="decimal"/>
+      <w:pStyle w:val="Heading5"/>
+      <w:lvlText w:val="(%5)"/>
+      <w:lvlJc w:val="left"/>
+      <w:pPr>
+        <w:ind w:left="2880" w:firstLine="0"/>
+      </w:pPr>
+    </w:lvl>
+    <w:lvl w:ilvl="5">
+      <w:start w:val="1"/>
+      <w:numFmt w:val="lowerLetter"/>
+      <w:pStyle w:val="Heading6"/>
+      <w:lvlText w:val="(%6)"/>
+      <w:lvlJc w:val="left"/>
+      <w:pPr>
+        <w:ind w:left="3600" w:firstLine="0"/>
+      </w:pPr>
+    </w:lvl>
+    <w:lvl w:ilvl="6">
+      <w:start w:val="1"/>
+      <w:numFmt w:val="lowerRoman"/>
+      <w:pStyle w:val="Heading7"/>
+      <w:lvlText w:val="(%7)"/>
+      <w:lvlJc w:val="left"/>
+      <w:pPr>
+        <w:ind w:left="4320" w:firstLine="0"/>
+      </w:pPr>
+    </w:lvl>
+    <w:lvl w:ilvl="7">
+      <w:start w:val="1"/>
+      <w:numFmt w:val="lowerLetter"/>
+      <w:pStyle w:val="Heading8"/>
+      <w:lvlText w:val="(%8)"/>
+      <w:lvlJc w:val="left"/>
+      <w:pPr>
+        <w:ind w:left="5040" w:firstLine="0"/>
+      </w:pPr>
+    </w:lvl>
+    <w:lvl w:ilvl="8">
+      <w:start w:val="1"/>
+      <w:numFmt w:val="lowerRoman"/>
+      <w:pStyle w:val="Heading9"/>
+      <w:lvlText w:val="(%9)"/>
+      <w:lvlJc w:val="left"/>
+      <w:pPr>
+        <w:ind w:left="5760" w:firstLine="0"/>
+      </w:pPr>
+    </w:lvl>
+  </w:abstractNum>
+  <w:abstractNum w:abstractNumId="2" w15:restartNumberingAfterBreak="0">
+    <w:nsid w:val="772F1469"/>
+    <w:multiLevelType w:val="multilevel"/>
+    <w:tmpl w:val="0409001D"/>
+    <w:lvl w:ilvl="0">
+      <w:start w:val="1"/>
+      <w:numFmt w:val="decimal"/>
+      <w:lvlText w:val="%1)"/>
+      <w:lvlJc w:val="left"/>
+      <w:pPr>
+        <w:ind w:left="360" w:hanging="360"/>
+      </w:pPr>
+    </w:lvl>
+    <w:lvl w:ilvl="1">
+      <w:start w:val="1"/>
+      <w:numFmt w:val="lowerLetter"/>
+      <w:lvlText w:val="%2)"/>
+      <w:lvlJc w:val="left"/>
+      <w:pPr>
+        <w:ind w:left="720" w:hanging="360"/>
+      </w:pPr>
+    </w:lvl>
+    <w:lvl w:ilvl="2">
+      <w:start w:val="1"/>
+      <w:numFmt w:val="lowerRoman"/>
+      <w:lvlText w:val="%3)"/>
+      <w:lvlJc w:val="left"/>
+      <w:pPr>
+        <w:ind w:left="1080" w:hanging="360"/>
+      </w:pPr>
+    </w:lvl>
+    <w:lvl w:ilvl="3">
+      <w:start w:val="1"/>
+      <w:numFmt w:val="decimal"/>
+      <w:lvlText w:val="(%4)"/>
+      <w:lvlJc w:val="left"/>
+      <w:pPr>
+        <w:ind w:left="1440" w:hanging="360"/>
+      </w:pPr>
+    </w:lvl>
+    <w:lvl w:ilvl="4">
+      <w:start w:val="1"/>
+      <w:numFmt w:val="lowerLetter"/>
+      <w:lvlText w:val="(%5)"/>
+      <w:lvlJc w:val="left"/>
+      <w:pPr>
+        <w:ind w:left="1800" w:hanging="360"/>
+      </w:pPr>
+    </w:lvl>
+    <w:lvl w:ilvl="5">
+      <w:start w:val="1"/>
+      <w:numFmt w:val="lowerRoman"/>
+      <w:lvlText w:val="(%6)"/>
+      <w:lvlJc w:val="left"/>
+      <w:pPr>
+        <w:ind w:left="2160" w:hanging="360"/>
+      </w:pPr>
+    </w:lvl>
+    <w:lvl w:ilvl="6">
+      <w:start w:val="1"/>
+      <w:numFmt w:val="decimal"/>
+      <w:lvlText w:val="%7."/>
+      <w:lvlJc w:val="left"/>
+      <w:pPr>
+        <w:ind w:left="2520" w:hanging="360"/>
+      </w:pPr>
+    </w:lvl>
+    <w:lvl w:ilvl="7">
+      <w:start w:val="1"/>
+      <w:numFmt w:val="lowerLetter"/>
+      <w:lvlText w:val="%8."/>
+      <w:lvlJc w:val="left"/>
+      <w:pPr>
+        <w:ind w:left="2880" w:hanging="360"/>
+      </w:pPr>
+    </w:lvl>
+    <w:lvl w:ilvl="8">
+      <w:start w:val="1"/>
+      <w:numFmt w:val="lowerRoman"/>
+      <w:lvlText w:val="%9."/>
+      <w:lvlJc w:val="left"/>
+      <w:pPr>
+        <w:ind w:left="3240" w:hanging="360"/>
+      </w:pPr>
+    </w:lvl>
+  </w:abstractNum>
+  <w:num w:numId="1">
+    <w:abstractNumId w:val="2"/>
+  </w:num>
+  <w:num w:numId="2">
+    <w:abstractNumId w:val="0"/>
+  </w:num>
+  <w:num w:numId="3">
+    <w:abstractNumId w:val="1"/>
+  </w:num>
+</w:numbering>
 </file>
 
 <file path=word/styles.xml><?xml version="1.0" encoding="utf-8"?>
@@ -1408,6 +2049,243 @@
     <w:name w:val="Normal"/>
     <w:qFormat/>
   </w:style>
+  <w:style w:type="paragraph" w:styleId="Heading1">
+    <w:name w:val="heading 1"/>
+    <w:basedOn w:val="Normal"/>
+    <w:next w:val="Normal"/>
+    <w:link w:val="Heading1Char"/>
+    <w:uiPriority w:val="9"/>
+    <w:qFormat/>
+    <w:rsid w:val="0067587B"/>
+    <w:pPr>
+      <w:keepNext/>
+      <w:keepLines/>
+      <w:numPr>
+        <w:numId w:val="3"/>
+      </w:numPr>
+      <w:spacing w:before="240" w:after="0"/>
+      <w:outlineLvl w:val="0"/>
+    </w:pPr>
+    <w:rPr>
+      <w:rFonts w:asciiTheme="majorHAnsi" w:eastAsiaTheme="majorEastAsia" w:hAnsiTheme="majorHAnsi" w:cstheme="majorBidi"/>
+      <w:color w:val="2F5496" w:themeColor="accent1" w:themeShade="BF"/>
+      <w:sz w:val="32"/>
+      <w:szCs w:val="32"/>
+    </w:rPr>
+  </w:style>
+  <w:style w:type="paragraph" w:styleId="Heading2">
+    <w:name w:val="heading 2"/>
+    <w:basedOn w:val="Normal"/>
+    <w:next w:val="Normal"/>
+    <w:link w:val="Heading2Char"/>
+    <w:uiPriority w:val="9"/>
+    <w:unhideWhenUsed/>
+    <w:qFormat/>
+    <w:rsid w:val="003D5BA7"/>
+    <w:pPr>
+      <w:keepNext/>
+      <w:keepLines/>
+      <w:numPr>
+        <w:ilvl w:val="1"/>
+        <w:numId w:val="3"/>
+      </w:numPr>
+      <w:spacing w:before="40" w:after="0"/>
+      <w:outlineLvl w:val="1"/>
+    </w:pPr>
+    <w:rPr>
+      <w:rFonts w:asciiTheme="majorHAnsi" w:eastAsiaTheme="majorEastAsia" w:hAnsiTheme="majorHAnsi" w:cstheme="majorBidi"/>
+      <w:color w:val="2F5496" w:themeColor="accent1" w:themeShade="BF"/>
+      <w:sz w:val="26"/>
+      <w:szCs w:val="26"/>
+    </w:rPr>
+  </w:style>
+  <w:style w:type="paragraph" w:styleId="Heading3">
+    <w:name w:val="heading 3"/>
+    <w:basedOn w:val="Normal"/>
+    <w:next w:val="Normal"/>
+    <w:link w:val="Heading3Char"/>
+    <w:uiPriority w:val="9"/>
+    <w:semiHidden/>
+    <w:unhideWhenUsed/>
+    <w:qFormat/>
+    <w:rsid w:val="003D5BA7"/>
+    <w:pPr>
+      <w:keepNext/>
+      <w:keepLines/>
+      <w:numPr>
+        <w:ilvl w:val="2"/>
+        <w:numId w:val="3"/>
+      </w:numPr>
+      <w:spacing w:before="40" w:after="0"/>
+      <w:outlineLvl w:val="2"/>
+    </w:pPr>
+    <w:rPr>
+      <w:rFonts w:asciiTheme="majorHAnsi" w:eastAsiaTheme="majorEastAsia" w:hAnsiTheme="majorHAnsi" w:cstheme="majorBidi"/>
+      <w:color w:val="1F3763" w:themeColor="accent1" w:themeShade="7F"/>
+      <w:sz w:val="24"/>
+      <w:szCs w:val="24"/>
+    </w:rPr>
+  </w:style>
+  <w:style w:type="paragraph" w:styleId="Heading4">
+    <w:name w:val="heading 4"/>
+    <w:basedOn w:val="Normal"/>
+    <w:next w:val="Normal"/>
+    <w:link w:val="Heading4Char"/>
+    <w:uiPriority w:val="9"/>
+    <w:semiHidden/>
+    <w:unhideWhenUsed/>
+    <w:qFormat/>
+    <w:rsid w:val="003D5BA7"/>
+    <w:pPr>
+      <w:keepNext/>
+      <w:keepLines/>
+      <w:numPr>
+        <w:ilvl w:val="3"/>
+        <w:numId w:val="3"/>
+      </w:numPr>
+      <w:spacing w:before="40" w:after="0"/>
+      <w:outlineLvl w:val="3"/>
+    </w:pPr>
+    <w:rPr>
+      <w:rFonts w:asciiTheme="majorHAnsi" w:eastAsiaTheme="majorEastAsia" w:hAnsiTheme="majorHAnsi" w:cstheme="majorBidi"/>
+      <w:i/>
+      <w:iCs/>
+      <w:color w:val="2F5496" w:themeColor="accent1" w:themeShade="BF"/>
+    </w:rPr>
+  </w:style>
+  <w:style w:type="paragraph" w:styleId="Heading5">
+    <w:name w:val="heading 5"/>
+    <w:basedOn w:val="Normal"/>
+    <w:next w:val="Normal"/>
+    <w:link w:val="Heading5Char"/>
+    <w:uiPriority w:val="9"/>
+    <w:semiHidden/>
+    <w:unhideWhenUsed/>
+    <w:qFormat/>
+    <w:rsid w:val="003D5BA7"/>
+    <w:pPr>
+      <w:keepNext/>
+      <w:keepLines/>
+      <w:numPr>
+        <w:ilvl w:val="4"/>
+        <w:numId w:val="3"/>
+      </w:numPr>
+      <w:spacing w:before="40" w:after="0"/>
+      <w:outlineLvl w:val="4"/>
+    </w:pPr>
+    <w:rPr>
+      <w:rFonts w:asciiTheme="majorHAnsi" w:eastAsiaTheme="majorEastAsia" w:hAnsiTheme="majorHAnsi" w:cstheme="majorBidi"/>
+      <w:color w:val="2F5496" w:themeColor="accent1" w:themeShade="BF"/>
+    </w:rPr>
+  </w:style>
+  <w:style w:type="paragraph" w:styleId="Heading6">
+    <w:name w:val="heading 6"/>
+    <w:basedOn w:val="Normal"/>
+    <w:next w:val="Normal"/>
+    <w:link w:val="Heading6Char"/>
+    <w:uiPriority w:val="9"/>
+    <w:semiHidden/>
+    <w:unhideWhenUsed/>
+    <w:qFormat/>
+    <w:rsid w:val="003D5BA7"/>
+    <w:pPr>
+      <w:keepNext/>
+      <w:keepLines/>
+      <w:numPr>
+        <w:ilvl w:val="5"/>
+        <w:numId w:val="3"/>
+      </w:numPr>
+      <w:spacing w:before="40" w:after="0"/>
+      <w:outlineLvl w:val="5"/>
+    </w:pPr>
+    <w:rPr>
+      <w:rFonts w:asciiTheme="majorHAnsi" w:eastAsiaTheme="majorEastAsia" w:hAnsiTheme="majorHAnsi" w:cstheme="majorBidi"/>
+      <w:color w:val="1F3763" w:themeColor="accent1" w:themeShade="7F"/>
+    </w:rPr>
+  </w:style>
+  <w:style w:type="paragraph" w:styleId="Heading7">
+    <w:name w:val="heading 7"/>
+    <w:basedOn w:val="Normal"/>
+    <w:next w:val="Normal"/>
+    <w:link w:val="Heading7Char"/>
+    <w:uiPriority w:val="9"/>
+    <w:semiHidden/>
+    <w:unhideWhenUsed/>
+    <w:qFormat/>
+    <w:rsid w:val="003D5BA7"/>
+    <w:pPr>
+      <w:keepNext/>
+      <w:keepLines/>
+      <w:numPr>
+        <w:ilvl w:val="6"/>
+        <w:numId w:val="3"/>
+      </w:numPr>
+      <w:spacing w:before="40" w:after="0"/>
+      <w:outlineLvl w:val="6"/>
+    </w:pPr>
+    <w:rPr>
+      <w:rFonts w:asciiTheme="majorHAnsi" w:eastAsiaTheme="majorEastAsia" w:hAnsiTheme="majorHAnsi" w:cstheme="majorBidi"/>
+      <w:i/>
+      <w:iCs/>
+      <w:color w:val="1F3763" w:themeColor="accent1" w:themeShade="7F"/>
+    </w:rPr>
+  </w:style>
+  <w:style w:type="paragraph" w:styleId="Heading8">
+    <w:name w:val="heading 8"/>
+    <w:basedOn w:val="Normal"/>
+    <w:next w:val="Normal"/>
+    <w:link w:val="Heading8Char"/>
+    <w:uiPriority w:val="9"/>
+    <w:semiHidden/>
+    <w:unhideWhenUsed/>
+    <w:qFormat/>
+    <w:rsid w:val="003D5BA7"/>
+    <w:pPr>
+      <w:keepNext/>
+      <w:keepLines/>
+      <w:numPr>
+        <w:ilvl w:val="7"/>
+        <w:numId w:val="3"/>
+      </w:numPr>
+      <w:spacing w:before="40" w:after="0"/>
+      <w:outlineLvl w:val="7"/>
+    </w:pPr>
+    <w:rPr>
+      <w:rFonts w:asciiTheme="majorHAnsi" w:eastAsiaTheme="majorEastAsia" w:hAnsiTheme="majorHAnsi" w:cstheme="majorBidi"/>
+      <w:color w:val="272727" w:themeColor="text1" w:themeTint="D8"/>
+      <w:sz w:val="21"/>
+      <w:szCs w:val="21"/>
+    </w:rPr>
+  </w:style>
+  <w:style w:type="paragraph" w:styleId="Heading9">
+    <w:name w:val="heading 9"/>
+    <w:basedOn w:val="Normal"/>
+    <w:next w:val="Normal"/>
+    <w:link w:val="Heading9Char"/>
+    <w:uiPriority w:val="9"/>
+    <w:semiHidden/>
+    <w:unhideWhenUsed/>
+    <w:qFormat/>
+    <w:rsid w:val="003D5BA7"/>
+    <w:pPr>
+      <w:keepNext/>
+      <w:keepLines/>
+      <w:numPr>
+        <w:ilvl w:val="8"/>
+        <w:numId w:val="3"/>
+      </w:numPr>
+      <w:spacing w:before="40" w:after="0"/>
+      <w:outlineLvl w:val="8"/>
+    </w:pPr>
+    <w:rPr>
+      <w:rFonts w:asciiTheme="majorHAnsi" w:eastAsiaTheme="majorEastAsia" w:hAnsiTheme="majorHAnsi" w:cstheme="majorBidi"/>
+      <w:i/>
+      <w:iCs/>
+      <w:color w:val="272727" w:themeColor="text1" w:themeTint="D8"/>
+      <w:sz w:val="21"/>
+      <w:szCs w:val="21"/>
+    </w:rPr>
+  </w:style>
   <w:style w:type="character" w:default="1" w:styleId="DefaultParagraphFont">
     <w:name w:val="Default Paragraph Font"/>
     <w:uiPriority w:val="1"/>
@@ -1523,6 +2401,231 @@
       <w:rFonts w:eastAsiaTheme="minorEastAsia" w:cs="Times New Roman"/>
       <w:color w:val="5A5A5A" w:themeColor="text1" w:themeTint="A5"/>
       <w:spacing w:val="15"/>
+    </w:rPr>
+  </w:style>
+  <w:style w:type="paragraph" w:styleId="Header">
+    <w:name w:val="header"/>
+    <w:basedOn w:val="Normal"/>
+    <w:link w:val="HeaderChar"/>
+    <w:uiPriority w:val="99"/>
+    <w:unhideWhenUsed/>
+    <w:rsid w:val="009302D5"/>
+    <w:pPr>
+      <w:tabs>
+        <w:tab w:val="center" w:pos="4680"/>
+        <w:tab w:val="right" w:pos="9360"/>
+      </w:tabs>
+      <w:spacing w:after="0" w:line="240" w:lineRule="auto"/>
+    </w:pPr>
+  </w:style>
+  <w:style w:type="character" w:customStyle="1" w:styleId="HeaderChar">
+    <w:name w:val="Header Char"/>
+    <w:basedOn w:val="DefaultParagraphFont"/>
+    <w:link w:val="Header"/>
+    <w:uiPriority w:val="99"/>
+    <w:rsid w:val="009302D5"/>
+  </w:style>
+  <w:style w:type="paragraph" w:styleId="Footer">
+    <w:name w:val="footer"/>
+    <w:basedOn w:val="Normal"/>
+    <w:link w:val="FooterChar"/>
+    <w:uiPriority w:val="99"/>
+    <w:unhideWhenUsed/>
+    <w:rsid w:val="009302D5"/>
+    <w:pPr>
+      <w:tabs>
+        <w:tab w:val="center" w:pos="4680"/>
+        <w:tab w:val="right" w:pos="9360"/>
+      </w:tabs>
+      <w:spacing w:after="0" w:line="240" w:lineRule="auto"/>
+    </w:pPr>
+  </w:style>
+  <w:style w:type="character" w:customStyle="1" w:styleId="FooterChar">
+    <w:name w:val="Footer Char"/>
+    <w:basedOn w:val="DefaultParagraphFont"/>
+    <w:link w:val="Footer"/>
+    <w:uiPriority w:val="99"/>
+    <w:rsid w:val="009302D5"/>
+  </w:style>
+  <w:style w:type="character" w:customStyle="1" w:styleId="Heading1Char">
+    <w:name w:val="Heading 1 Char"/>
+    <w:basedOn w:val="DefaultParagraphFont"/>
+    <w:link w:val="Heading1"/>
+    <w:uiPriority w:val="9"/>
+    <w:rsid w:val="0067587B"/>
+    <w:rPr>
+      <w:rFonts w:asciiTheme="majorHAnsi" w:eastAsiaTheme="majorEastAsia" w:hAnsiTheme="majorHAnsi" w:cstheme="majorBidi"/>
+      <w:color w:val="2F5496" w:themeColor="accent1" w:themeShade="BF"/>
+      <w:sz w:val="32"/>
+      <w:szCs w:val="32"/>
+    </w:rPr>
+  </w:style>
+  <w:style w:type="paragraph" w:styleId="TOCHeading">
+    <w:name w:val="TOC Heading"/>
+    <w:basedOn w:val="Heading1"/>
+    <w:next w:val="Normal"/>
+    <w:uiPriority w:val="39"/>
+    <w:unhideWhenUsed/>
+    <w:qFormat/>
+    <w:rsid w:val="0067587B"/>
+    <w:pPr>
+      <w:outlineLvl w:val="9"/>
+    </w:pPr>
+  </w:style>
+  <w:style w:type="paragraph" w:styleId="ListParagraph">
+    <w:name w:val="List Paragraph"/>
+    <w:basedOn w:val="Normal"/>
+    <w:uiPriority w:val="34"/>
+    <w:qFormat/>
+    <w:rsid w:val="00A761E4"/>
+    <w:pPr>
+      <w:ind w:left="720"/>
+      <w:contextualSpacing/>
+    </w:pPr>
+  </w:style>
+  <w:style w:type="character" w:customStyle="1" w:styleId="Heading2Char">
+    <w:name w:val="Heading 2 Char"/>
+    <w:basedOn w:val="DefaultParagraphFont"/>
+    <w:link w:val="Heading2"/>
+    <w:uiPriority w:val="9"/>
+    <w:rsid w:val="003D5BA7"/>
+    <w:rPr>
+      <w:rFonts w:asciiTheme="majorHAnsi" w:eastAsiaTheme="majorEastAsia" w:hAnsiTheme="majorHAnsi" w:cstheme="majorBidi"/>
+      <w:color w:val="2F5496" w:themeColor="accent1" w:themeShade="BF"/>
+      <w:sz w:val="26"/>
+      <w:szCs w:val="26"/>
+    </w:rPr>
+  </w:style>
+  <w:style w:type="character" w:customStyle="1" w:styleId="Heading3Char">
+    <w:name w:val="Heading 3 Char"/>
+    <w:basedOn w:val="DefaultParagraphFont"/>
+    <w:link w:val="Heading3"/>
+    <w:uiPriority w:val="9"/>
+    <w:semiHidden/>
+    <w:rsid w:val="003D5BA7"/>
+    <w:rPr>
+      <w:rFonts w:asciiTheme="majorHAnsi" w:eastAsiaTheme="majorEastAsia" w:hAnsiTheme="majorHAnsi" w:cstheme="majorBidi"/>
+      <w:color w:val="1F3763" w:themeColor="accent1" w:themeShade="7F"/>
+      <w:sz w:val="24"/>
+      <w:szCs w:val="24"/>
+    </w:rPr>
+  </w:style>
+  <w:style w:type="character" w:customStyle="1" w:styleId="Heading4Char">
+    <w:name w:val="Heading 4 Char"/>
+    <w:basedOn w:val="DefaultParagraphFont"/>
+    <w:link w:val="Heading4"/>
+    <w:uiPriority w:val="9"/>
+    <w:semiHidden/>
+    <w:rsid w:val="003D5BA7"/>
+    <w:rPr>
+      <w:rFonts w:asciiTheme="majorHAnsi" w:eastAsiaTheme="majorEastAsia" w:hAnsiTheme="majorHAnsi" w:cstheme="majorBidi"/>
+      <w:i/>
+      <w:iCs/>
+      <w:color w:val="2F5496" w:themeColor="accent1" w:themeShade="BF"/>
+    </w:rPr>
+  </w:style>
+  <w:style w:type="character" w:customStyle="1" w:styleId="Heading5Char">
+    <w:name w:val="Heading 5 Char"/>
+    <w:basedOn w:val="DefaultParagraphFont"/>
+    <w:link w:val="Heading5"/>
+    <w:uiPriority w:val="9"/>
+    <w:semiHidden/>
+    <w:rsid w:val="003D5BA7"/>
+    <w:rPr>
+      <w:rFonts w:asciiTheme="majorHAnsi" w:eastAsiaTheme="majorEastAsia" w:hAnsiTheme="majorHAnsi" w:cstheme="majorBidi"/>
+      <w:color w:val="2F5496" w:themeColor="accent1" w:themeShade="BF"/>
+    </w:rPr>
+  </w:style>
+  <w:style w:type="character" w:customStyle="1" w:styleId="Heading6Char">
+    <w:name w:val="Heading 6 Char"/>
+    <w:basedOn w:val="DefaultParagraphFont"/>
+    <w:link w:val="Heading6"/>
+    <w:uiPriority w:val="9"/>
+    <w:semiHidden/>
+    <w:rsid w:val="003D5BA7"/>
+    <w:rPr>
+      <w:rFonts w:asciiTheme="majorHAnsi" w:eastAsiaTheme="majorEastAsia" w:hAnsiTheme="majorHAnsi" w:cstheme="majorBidi"/>
+      <w:color w:val="1F3763" w:themeColor="accent1" w:themeShade="7F"/>
+    </w:rPr>
+  </w:style>
+  <w:style w:type="character" w:customStyle="1" w:styleId="Heading7Char">
+    <w:name w:val="Heading 7 Char"/>
+    <w:basedOn w:val="DefaultParagraphFont"/>
+    <w:link w:val="Heading7"/>
+    <w:uiPriority w:val="9"/>
+    <w:semiHidden/>
+    <w:rsid w:val="003D5BA7"/>
+    <w:rPr>
+      <w:rFonts w:asciiTheme="majorHAnsi" w:eastAsiaTheme="majorEastAsia" w:hAnsiTheme="majorHAnsi" w:cstheme="majorBidi"/>
+      <w:i/>
+      <w:iCs/>
+      <w:color w:val="1F3763" w:themeColor="accent1" w:themeShade="7F"/>
+    </w:rPr>
+  </w:style>
+  <w:style w:type="character" w:customStyle="1" w:styleId="Heading8Char">
+    <w:name w:val="Heading 8 Char"/>
+    <w:basedOn w:val="DefaultParagraphFont"/>
+    <w:link w:val="Heading8"/>
+    <w:uiPriority w:val="9"/>
+    <w:semiHidden/>
+    <w:rsid w:val="003D5BA7"/>
+    <w:rPr>
+      <w:rFonts w:asciiTheme="majorHAnsi" w:eastAsiaTheme="majorEastAsia" w:hAnsiTheme="majorHAnsi" w:cstheme="majorBidi"/>
+      <w:color w:val="272727" w:themeColor="text1" w:themeTint="D8"/>
+      <w:sz w:val="21"/>
+      <w:szCs w:val="21"/>
+    </w:rPr>
+  </w:style>
+  <w:style w:type="character" w:customStyle="1" w:styleId="Heading9Char">
+    <w:name w:val="Heading 9 Char"/>
+    <w:basedOn w:val="DefaultParagraphFont"/>
+    <w:link w:val="Heading9"/>
+    <w:uiPriority w:val="9"/>
+    <w:semiHidden/>
+    <w:rsid w:val="003D5BA7"/>
+    <w:rPr>
+      <w:rFonts w:asciiTheme="majorHAnsi" w:eastAsiaTheme="majorEastAsia" w:hAnsiTheme="majorHAnsi" w:cstheme="majorBidi"/>
+      <w:i/>
+      <w:iCs/>
+      <w:color w:val="272727" w:themeColor="text1" w:themeTint="D8"/>
+      <w:sz w:val="21"/>
+      <w:szCs w:val="21"/>
+    </w:rPr>
+  </w:style>
+  <w:style w:type="paragraph" w:styleId="TOC1">
+    <w:name w:val="toc 1"/>
+    <w:basedOn w:val="Normal"/>
+    <w:next w:val="Normal"/>
+    <w:autoRedefine/>
+    <w:uiPriority w:val="39"/>
+    <w:unhideWhenUsed/>
+    <w:rsid w:val="009C4E85"/>
+    <w:pPr>
+      <w:spacing w:after="100"/>
+    </w:pPr>
+  </w:style>
+  <w:style w:type="paragraph" w:styleId="TOC2">
+    <w:name w:val="toc 2"/>
+    <w:basedOn w:val="Normal"/>
+    <w:next w:val="Normal"/>
+    <w:autoRedefine/>
+    <w:uiPriority w:val="39"/>
+    <w:unhideWhenUsed/>
+    <w:rsid w:val="009C4E85"/>
+    <w:pPr>
+      <w:spacing w:after="100"/>
+      <w:ind w:left="220"/>
+    </w:pPr>
+  </w:style>
+  <w:style w:type="character" w:styleId="Hyperlink">
+    <w:name w:val="Hyperlink"/>
+    <w:basedOn w:val="DefaultParagraphFont"/>
+    <w:uiPriority w:val="99"/>
+    <w:unhideWhenUsed/>
+    <w:rsid w:val="009C4E85"/>
+    <w:rPr>
+      <w:color w:val="0563C1" w:themeColor="hyperlink"/>
+      <w:u w:val="single"/>
     </w:rPr>
   </w:style>
 </w:styles>

</xml_diff>

<commit_message>
Posting Google Forms link
</commit_message>
<xml_diff>
--- a/Project Proposal.docx
+++ b/Project Proposal.docx
@@ -267,7 +267,7 @@
               </mc:Choice>
               <mc:Fallback>
                 <w:pict>
-                  <v:group w14:anchorId="73332847" id="Group 149" o:spid="_x0000_s1026" style="position:absolute;margin-left:0;margin-top:0;width:8in;height:95.7pt;z-index:251662336;mso-width-percent:941;mso-height-percent:121;mso-top-percent:23;mso-position-horizontal:center;mso-position-horizontal-relative:page;mso-position-vertical-relative:page;mso-width-percent:941;mso-height-percent:121;mso-top-percent:23" coordorigin="" coordsize="73152,12161" o:gfxdata="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">
+                  <v:group w14:anchorId="75D99506" id="Group 149" o:spid="_x0000_s1026" style="position:absolute;margin-left:0;margin-top:0;width:8in;height:95.7pt;z-index:251662336;mso-width-percent:941;mso-height-percent:121;mso-top-percent:23;mso-position-horizontal:center;mso-position-horizontal-relative:page;mso-position-vertical-relative:page;mso-width-percent:941;mso-height-percent:121;mso-top-percent:23" coordorigin="" coordsize="73152,12161" o:gfxdata="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">
                     <v:shape id="Rectangle 51" o:spid="_x0000_s1027" style="position:absolute;width:73152;height:11303;visibility:visible;mso-wrap-style:square;v-text-anchor:middle" coordsize="7312660,1129665" o:gfxdata="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" path="m,l7312660,r,1129665l3619500,733425,,1091565,,xe" fillcolor="blue [3204]" stroked="f" strokeweight="1pt">
                       <v:stroke joinstyle="miter"/>
                       <v:path arrowok="t" o:connecttype="custom" o:connectlocs="0,0;7315200,0;7315200,1130373;3620757,733885;0,1092249;0,0" o:connectangles="0,0,0,0,0,0"/>
@@ -411,7 +411,15 @@
                                         <w:sz w:val="18"/>
                                         <w:szCs w:val="18"/>
                                       </w:rPr>
-                                      <w:t>Burnsy1882@gmail.com</w:t>
+                                      <w:t>b</w:t>
+                                    </w:r>
+                                    <w:r>
+                                      <w:rPr>
+                                        <w:color w:val="595959" w:themeColor="text1" w:themeTint="A6"/>
+                                        <w:sz w:val="18"/>
+                                        <w:szCs w:val="18"/>
+                                      </w:rPr>
+                                      <w:t>urnsy1882@gmail.com</w:t>
                                     </w:r>
                                   </w:sdtContent>
                                 </w:sdt>
@@ -512,7 +520,15 @@
                                   <w:sz w:val="18"/>
                                   <w:szCs w:val="18"/>
                                 </w:rPr>
-                                <w:t>Burnsy1882@gmail.com</w:t>
+                                <w:t>b</w:t>
+                              </w:r>
+                              <w:r>
+                                <w:rPr>
+                                  <w:color w:val="595959" w:themeColor="text1" w:themeTint="A6"/>
+                                  <w:sz w:val="18"/>
+                                  <w:szCs w:val="18"/>
+                                </w:rPr>
+                                <w:t>urnsy1882@gmail.com</w:t>
                               </w:r>
                             </w:sdtContent>
                           </w:sdt>
@@ -1122,7 +1138,7 @@
           <w:r>
             <w:fldChar w:fldCharType="separate"/>
           </w:r>
-          <w:hyperlink w:anchor="_Toc56866696" w:history="1">
+          <w:hyperlink w:anchor="_Toc56872356" w:history="1">
             <w:r>
               <w:rPr>
                 <w:rStyle w:val="Hyperlink"/>
@@ -1163,7 +1179,7 @@
                 <w:noProof/>
                 <w:webHidden/>
               </w:rPr>
-              <w:instrText xml:space="preserve"> PAGEREF _Toc56866696 \h </w:instrText>
+              <w:instrText xml:space="preserve"> PAGEREF _Toc56872356 \h </w:instrText>
             </w:r>
             <w:r>
               <w:rPr>
@@ -1206,7 +1222,7 @@
               <w:noProof/>
             </w:rPr>
           </w:pPr>
-          <w:hyperlink w:anchor="_Toc56866697" w:history="1">
+          <w:hyperlink w:anchor="_Toc56872357" w:history="1">
             <w:r>
               <w:rPr>
                 <w:rStyle w:val="Hyperlink"/>
@@ -1247,7 +1263,7 @@
                 <w:noProof/>
                 <w:webHidden/>
               </w:rPr>
-              <w:instrText xml:space="preserve"> PAGEREF _Toc56866697 \h </w:instrText>
+              <w:instrText xml:space="preserve"> PAGEREF _Toc56872357 \h </w:instrText>
             </w:r>
             <w:r>
               <w:rPr>
@@ -1290,7 +1306,7 @@
               <w:noProof/>
             </w:rPr>
           </w:pPr>
-          <w:hyperlink w:anchor="_Toc56866698" w:history="1">
+          <w:hyperlink w:anchor="_Toc56872358" w:history="1">
             <w:r>
               <w:rPr>
                 <w:rStyle w:val="Hyperlink"/>
@@ -1331,7 +1347,7 @@
                 <w:noProof/>
                 <w:webHidden/>
               </w:rPr>
-              <w:instrText xml:space="preserve"> PAGEREF _Toc56866698 \h </w:instrText>
+              <w:instrText xml:space="preserve"> PAGEREF _Toc56872358 \h </w:instrText>
             </w:r>
             <w:r>
               <w:rPr>
@@ -1374,7 +1390,7 @@
               <w:noProof/>
             </w:rPr>
           </w:pPr>
-          <w:hyperlink w:anchor="_Toc56866699" w:history="1">
+          <w:hyperlink w:anchor="_Toc56872359" w:history="1">
             <w:r>
               <w:rPr>
                 <w:rStyle w:val="Hyperlink"/>
@@ -1415,7 +1431,7 @@
                 <w:noProof/>
                 <w:webHidden/>
               </w:rPr>
-              <w:instrText xml:space="preserve"> PAGEREF _Toc56866699 \h </w:instrText>
+              <w:instrText xml:space="preserve"> PAGEREF _Toc56872359 \h </w:instrText>
             </w:r>
             <w:r>
               <w:rPr>
@@ -1458,7 +1474,7 @@
               <w:noProof/>
             </w:rPr>
           </w:pPr>
-          <w:hyperlink w:anchor="_Toc56866700" w:history="1">
+          <w:hyperlink w:anchor="_Toc56872360" w:history="1">
             <w:r>
               <w:rPr>
                 <w:rStyle w:val="Hyperlink"/>
@@ -1499,7 +1515,7 @@
                 <w:noProof/>
                 <w:webHidden/>
               </w:rPr>
-              <w:instrText xml:space="preserve"> PAGEREF _Toc56866700 \h </w:instrText>
+              <w:instrText xml:space="preserve"> PAGEREF _Toc56872360 \h </w:instrText>
             </w:r>
             <w:r>
               <w:rPr>
@@ -1542,7 +1558,7 @@
               <w:noProof/>
             </w:rPr>
           </w:pPr>
-          <w:hyperlink w:anchor="_Toc56866701" w:history="1">
+          <w:hyperlink w:anchor="_Toc56872361" w:history="1">
             <w:r>
               <w:rPr>
                 <w:rStyle w:val="Hyperlink"/>
@@ -1583,7 +1599,7 @@
                 <w:noProof/>
                 <w:webHidden/>
               </w:rPr>
-              <w:instrText xml:space="preserve"> PAGEREF _Toc56866701 \h </w:instrText>
+              <w:instrText xml:space="preserve"> PAGEREF _Toc56872361 \h </w:instrText>
             </w:r>
             <w:r>
               <w:rPr>
@@ -1603,7 +1619,7 @@
                 <w:noProof/>
                 <w:webHidden/>
               </w:rPr>
-              <w:t>2</w:t>
+              <w:t>3</w:t>
             </w:r>
             <w:r>
               <w:rPr>
@@ -1626,7 +1642,7 @@
               <w:noProof/>
             </w:rPr>
           </w:pPr>
-          <w:hyperlink w:anchor="_Toc56866702" w:history="1">
+          <w:hyperlink w:anchor="_Toc56872362" w:history="1">
             <w:r>
               <w:rPr>
                 <w:rStyle w:val="Hyperlink"/>
@@ -1646,7 +1662,7 @@
                 <w:rStyle w:val="Hyperlink"/>
                 <w:noProof/>
               </w:rPr>
-              <w:t>System Environment</w:t>
+              <w:t>List of Features</w:t>
             </w:r>
             <w:r>
               <w:rPr>
@@ -1667,7 +1683,7 @@
                 <w:noProof/>
                 <w:webHidden/>
               </w:rPr>
-              <w:instrText xml:space="preserve"> PAGEREF _Toc56866702 \h </w:instrText>
+              <w:instrText xml:space="preserve"> PAGEREF _Toc56872362 \h </w:instrText>
             </w:r>
             <w:r>
               <w:rPr>
@@ -1687,7 +1703,7 @@
                 <w:noProof/>
                 <w:webHidden/>
               </w:rPr>
-              <w:t>2</w:t>
+              <w:t>3</w:t>
             </w:r>
             <w:r>
               <w:rPr>
@@ -1714,7 +1730,7 @@
       <w:pPr>
         <w:pStyle w:val="Heading1"/>
       </w:pPr>
-      <w:bookmarkStart w:id="0" w:name="_Toc56866696"/>
+      <w:bookmarkStart w:id="0" w:name="_Toc56872356"/>
       <w:r>
         <w:lastRenderedPageBreak/>
         <w:t>Introduction</w:t>
@@ -1725,7 +1741,7 @@
       <w:pPr>
         <w:pStyle w:val="Heading2"/>
       </w:pPr>
-      <w:bookmarkStart w:id="1" w:name="_Toc56866697"/>
+      <w:bookmarkStart w:id="1" w:name="_Toc56872357"/>
       <w:r>
         <w:t>Purpose</w:t>
       </w:r>
@@ -1738,12 +1754,21 @@
       <w:r>
         <w:t>purpose</w:t>
       </w:r>
+      <w:r>
+        <w:t xml:space="preserve"> of this document is to present a detailed description of a replacement website for the IndySCCA.org </w:t>
+      </w:r>
+      <w:r>
+        <w:t>club</w:t>
+      </w:r>
+      <w:r>
+        <w:t>. It will explain the purpose and features of the website, what the website will do and the constrains under which it must operate.</w:t>
+      </w:r>
     </w:p>
     <w:p>
       <w:pPr>
         <w:pStyle w:val="Heading2"/>
       </w:pPr>
-      <w:bookmarkStart w:id="2" w:name="_Toc56866698"/>
+      <w:bookmarkStart w:id="2" w:name="_Toc56872358"/>
       <w:r>
         <w:t>Scope</w:t>
       </w:r>
@@ -1754,14 +1779,25 @@
     </w:p>
     <w:p>
       <w:r>
-        <w:t>Specify how the software goals align with the overall business goals and outline the benefits of the project to business.</w:t>
+        <w:t xml:space="preserve">The project will be a website for the </w:t>
+      </w:r>
+      <w:r>
+        <w:t>club</w:t>
+      </w:r>
+      <w:r>
+        <w:t>. This project will be designed to maximize all volunteer productivity by providing tools to assist in all aspects of communications and smooth running of events.</w:t>
       </w:r>
     </w:p>
     <w:p>
+      <w:r>
+        <w:t>More specifically, this project is designed</w:t>
+      </w:r>
+    </w:p>
+    <w:p>
       <w:pPr>
         <w:pStyle w:val="Heading2"/>
       </w:pPr>
-      <w:bookmarkStart w:id="3" w:name="_Toc56866699"/>
+      <w:bookmarkStart w:id="3" w:name="_Toc56872359"/>
       <w:r>
         <w:t>References</w:t>
       </w:r>
@@ -1772,18 +1808,33 @@
       <w:pPr>
         <w:pStyle w:val="Heading2"/>
       </w:pPr>
-      <w:bookmarkStart w:id="4" w:name="_Toc56866700"/>
+      <w:bookmarkStart w:id="4" w:name="_Toc56872360"/>
       <w:r>
         <w:t>Overview of Document</w:t>
       </w:r>
       <w:bookmarkEnd w:id="4"/>
     </w:p>
-    <w:p/>
     <w:p>
+      <w:r>
+        <w:t>The next chapter, the General Description section, of this document gives an overview of the functionality of the website. It describes the informal requirements and is used to establish a context for the technical requirements specification in the next chapter.</w:t>
+      </w:r>
+    </w:p>
+    <w:p>
+      <w:r>
+        <w:t>The third chapter, Requirements Specification section, of this document is written primarily for the developer(s) and describes in technical terms the details of the functionality of the project.</w:t>
+      </w:r>
+    </w:p>
+    <w:p>
+      <w:r>
+        <w:lastRenderedPageBreak/>
+        <w:t>Both sections of the document describe the same project in its entirety, but are intended for different audiences and thus use different language.</w:t>
+      </w:r>
+    </w:p>
+    <w:p>
       <w:pPr>
         <w:pStyle w:val="Heading1"/>
       </w:pPr>
-      <w:bookmarkStart w:id="5" w:name="_Toc56866701"/>
+      <w:bookmarkStart w:id="5" w:name="_Toc56872361"/>
       <w:r>
         <w:t>General Description</w:t>
       </w:r>
@@ -1793,13 +1844,17 @@
       <w:pPr>
         <w:pStyle w:val="Heading2"/>
       </w:pPr>
-      <w:bookmarkStart w:id="6" w:name="_Toc56866702"/>
+      <w:bookmarkStart w:id="6" w:name="_Toc56872362"/>
       <w:r>
-        <w:t>System Environment</w:t>
+        <w:t>List of Features</w:t>
       </w:r>
       <w:bookmarkEnd w:id="6"/>
     </w:p>
-    <w:p/>
+    <w:p>
+      <w:r>
+        <w:t>As this document is still in draft form, an informal gathering of features requested for the project from users and admin will be accumulated by way of a Google Forms document.</w:t>
+      </w:r>
+    </w:p>
     <w:sectPr>
       <w:headerReference w:type="even" r:id="rId12"/>
       <w:headerReference w:type="default" r:id="rId13"/>
@@ -3680,7 +3735,7 @@
   <CompanyAddress/>
   <CompanyPhone/>
   <CompanyFax/>
-  <CompanyEmail>Burnsy1882@gmail.com</CompanyEmail>
+  <CompanyEmail>burnsy1882@gmail.com</CompanyEmail>
 </CoverPageProperties>
 </file>
 

</xml_diff>